<commit_message>
-Update HTML code of view course details to show semester and year of course. -Update test plans 1 to 12.
</commit_message>
<xml_diff>
--- a/Document/Test paln/[Test plan-05] UC-05 View enrolled coure list.docx
+++ b/Document/Test paln/[Test plan-05] UC-05 View enrolled coure list.docx
@@ -155,6 +155,8 @@
         </w:rPr>
         <w:t>Mock data provide</w:t>
       </w:r>
+      <w:bookmarkStart w:id="0" w:name="_GoBack"/>
+      <w:bookmarkEnd w:id="0"/>
     </w:p>
     <w:tbl>
       <w:tblPr>
@@ -488,8 +490,6 @@
         </w:rPr>
         <w:t>the course list, that student enrolled, is displayed</w:t>
       </w:r>
-      <w:bookmarkStart w:id="0" w:name="_GoBack"/>
-      <w:bookmarkEnd w:id="0"/>
       <w:r>
         <w:rPr>
           <w:rFonts w:ascii="TH SarabunPSK" w:hAnsi="TH SarabunPSK" w:cs="TH SarabunPSK"/>

</xml_diff>